<commit_message>
P6 - Fixed doc name spelling
</commit_message>
<xml_diff>
--- a/P6/CMLDocumentacion.docx
+++ b/P6/CMLDocumentacion.docx
@@ -1,6 +1,6 @@
 
 <file path=word/document.xml><?xml version="1.0" encoding="utf-8"?>
-<w:document xmlns:wpc="http://schemas.microsoft.com/office/word/2010/wordprocessingCanvas" xmlns:cx="http://schemas.microsoft.com/office/drawing/2014/chartex" xmlns:mc="http://schemas.openxmlformats.org/markup-compatibility/2006" xmlns:o="urn:schemas-microsoft-com:office:office" xmlns:r="http://schemas.openxmlformats.org/officeDocument/2006/relationships" xmlns:m="http://schemas.openxmlformats.org/officeDocument/2006/math" xmlns:v="urn:schemas-microsoft-com:vml" xmlns:wp14="http://schemas.microsoft.com/office/word/2010/wordprocessingDrawing" xmlns:wp="http://schemas.openxmlformats.org/drawingml/2006/wordprocessingDrawing" xmlns:w10="urn:schemas-microsoft-com:office:word" xmlns:w="http://schemas.openxmlformats.org/wordprocessingml/2006/main" xmlns:w14="http://schemas.microsoft.com/office/word/2010/wordml" xmlns:w15="http://schemas.microsoft.com/office/word/2012/wordml" xmlns:w16se="http://schemas.microsoft.com/office/word/2015/wordml/symex" xmlns:wpg="http://schemas.microsoft.com/office/word/2010/wordprocessingGroup" xmlns:wpi="http://schemas.microsoft.com/office/word/2010/wordprocessingInk" xmlns:wne="http://schemas.microsoft.com/office/word/2006/wordml" xmlns:wps="http://schemas.microsoft.com/office/word/2010/wordprocessingShape" mc:Ignorable="w14 w15 w16se wp14">
+<w:document xmlns:wpc="http://schemas.microsoft.com/office/word/2010/wordprocessingCanvas" xmlns:cx="http://schemas.microsoft.com/office/drawing/2014/chartex" xmlns:cx1="http://schemas.microsoft.com/office/drawing/2015/9/8/chartex" xmlns:cx2="http://schemas.microsoft.com/office/drawing/2015/10/21/chartex" xmlns:cx3="http://schemas.microsoft.com/office/drawing/2016/5/9/chartex" xmlns:cx4="http://schemas.microsoft.com/office/drawing/2016/5/10/chartex" xmlns:cx5="http://schemas.microsoft.com/office/drawing/2016/5/11/chartex" xmlns:cx6="http://schemas.microsoft.com/office/drawing/2016/5/12/chartex" xmlns:cx7="http://schemas.microsoft.com/office/drawing/2016/5/13/chartex" xmlns:cx8="http://schemas.microsoft.com/office/drawing/2016/5/14/chartex" xmlns:mc="http://schemas.openxmlformats.org/markup-compatibility/2006" xmlns:aink="http://schemas.microsoft.com/office/drawing/2016/ink" xmlns:am3d="http://schemas.microsoft.com/office/drawing/2017/model3d" xmlns:o="urn:schemas-microsoft-com:office:office" xmlns:r="http://schemas.openxmlformats.org/officeDocument/2006/relationships" xmlns:m="http://schemas.openxmlformats.org/officeDocument/2006/math" xmlns:v="urn:schemas-microsoft-com:vml" xmlns:wp14="http://schemas.microsoft.com/office/word/2010/wordprocessingDrawing" xmlns:wp="http://schemas.openxmlformats.org/drawingml/2006/wordprocessingDrawing" xmlns:w10="urn:schemas-microsoft-com:office:word" xmlns:w="http://schemas.openxmlformats.org/wordprocessingml/2006/main" xmlns:w14="http://schemas.microsoft.com/office/word/2010/wordml" xmlns:w15="http://schemas.microsoft.com/office/word/2012/wordml" xmlns:w16cid="http://schemas.microsoft.com/office/word/2016/wordml/cid" xmlns:w16se="http://schemas.microsoft.com/office/word/2015/wordml/symex" xmlns:wpg="http://schemas.microsoft.com/office/word/2010/wordprocessingGroup" xmlns:wpi="http://schemas.microsoft.com/office/word/2010/wordprocessingInk" xmlns:wne="http://schemas.microsoft.com/office/word/2006/wordml" xmlns:wps="http://schemas.microsoft.com/office/word/2010/wordprocessingShape" mc:Ignorable="w14 w15 w16se w16cid wp14">
   <w:body>
     <w:p>
       <w:pPr>
@@ -9,7 +9,7 @@
     </w:p>
     <w:p>
       <w:pPr>
-        <w:pStyle w:val="Ttulo"/>
+        <w:pStyle w:val="Title"/>
         <w:jc w:val="center"/>
         <w:rPr>
           <w:sz w:val="144"/>
@@ -72,7 +72,7 @@
             <v:path o:extrusionok="f" gradientshapeok="t" o:connecttype="rect"/>
             <o:lock v:ext="edit" aspectratio="t"/>
           </v:shapetype>
-          <v:shape id="_x0000_i1025" type="#_x0000_t75" style="width:307.65pt;height:283.65pt">
+          <v:shape id="_x0000_i1025" type="#_x0000_t75" style="width:307.6pt;height:283.45pt">
             <v:imagedata r:id="rId8" o:title="log"/>
           </v:shape>
         </w:pict>
@@ -125,7 +125,21 @@
         <w:rPr>
           <w:lang w:val="es-ES"/>
         </w:rPr>
-        <w:t>Rodrigo García</w:t>
+        <w:t>Rodrigo</w:t>
+      </w:r>
+      <w:r>
+        <w:rPr>
+          <w:lang w:val="es-ES"/>
+        </w:rPr>
+        <w:t xml:space="preserve"> Díaz</w:t>
+      </w:r>
+      <w:bookmarkStart w:id="0" w:name="_GoBack"/>
+      <w:bookmarkEnd w:id="0"/>
+      <w:r>
+        <w:rPr>
+          <w:lang w:val="es-ES"/>
+        </w:rPr>
+        <w:t xml:space="preserve"> García</w:t>
       </w:r>
       <w:r>
         <w:rPr>
@@ -196,7 +210,7 @@
       <w:sdtContent>
         <w:p>
           <w:pPr>
-            <w:pStyle w:val="TtuloTDC"/>
+            <w:pStyle w:val="TOCHeading"/>
             <w:rPr>
               <w:color w:val="auto"/>
               <w:lang w:val="es-ES"/>
@@ -219,7 +233,7 @@
         </w:p>
         <w:p>
           <w:pPr>
-            <w:pStyle w:val="TDC1"/>
+            <w:pStyle w:val="TOC1"/>
             <w:tabs>
               <w:tab w:val="right" w:leader="dot" w:pos="8494"/>
             </w:tabs>
@@ -243,16 +257,14 @@
             <w:fldChar w:fldCharType="separate"/>
           </w:r>
           <w:hyperlink w:anchor="_Toc533088432" w:history="1">
-            <w:bookmarkStart w:id="0" w:name="_GoBack"/>
-            <w:r>
-              <w:rPr>
-                <w:rStyle w:val="Hipervnculo"/>
+            <w:r>
+              <w:rPr>
+                <w:rStyle w:val="Hyperlink"/>
                 <w:noProof/>
                 <w:lang w:val="es-ES"/>
               </w:rPr>
               <w:t>Introducción</w:t>
             </w:r>
-            <w:bookmarkEnd w:id="0"/>
             <w:r>
               <w:rPr>
                 <w:noProof/>
@@ -305,7 +317,7 @@
         </w:p>
         <w:p>
           <w:pPr>
-            <w:pStyle w:val="TDC1"/>
+            <w:pStyle w:val="TOC1"/>
             <w:tabs>
               <w:tab w:val="right" w:leader="dot" w:pos="8494"/>
             </w:tabs>
@@ -319,7 +331,7 @@
           <w:hyperlink w:anchor="_Toc533088433" w:history="1">
             <w:r>
               <w:rPr>
-                <w:rStyle w:val="Hipervnculo"/>
+                <w:rStyle w:val="Hyperlink"/>
                 <w:noProof/>
                 <w:lang w:val="es-ES"/>
               </w:rPr>
@@ -377,7 +389,7 @@
         </w:p>
         <w:p>
           <w:pPr>
-            <w:pStyle w:val="TDC1"/>
+            <w:pStyle w:val="TOC1"/>
             <w:tabs>
               <w:tab w:val="right" w:leader="dot" w:pos="8494"/>
             </w:tabs>
@@ -391,7 +403,7 @@
           <w:hyperlink w:anchor="_Toc533088434" w:history="1">
             <w:r>
               <w:rPr>
-                <w:rStyle w:val="Hipervnculo"/>
+                <w:rStyle w:val="Hyperlink"/>
                 <w:noProof/>
                 <w:lang w:val="es-ES"/>
               </w:rPr>
@@ -449,7 +461,7 @@
         </w:p>
         <w:p>
           <w:pPr>
-            <w:pStyle w:val="TDC1"/>
+            <w:pStyle w:val="TOC1"/>
             <w:tabs>
               <w:tab w:val="right" w:leader="dot" w:pos="8494"/>
             </w:tabs>
@@ -463,7 +475,7 @@
           <w:hyperlink w:anchor="_Toc533088435" w:history="1">
             <w:r>
               <w:rPr>
-                <w:rStyle w:val="Hipervnculo"/>
+                <w:rStyle w:val="Hyperlink"/>
                 <w:noProof/>
                 <w:lang w:val="es-ES"/>
               </w:rPr>
@@ -521,7 +533,7 @@
         </w:p>
         <w:p>
           <w:pPr>
-            <w:pStyle w:val="TDC1"/>
+            <w:pStyle w:val="TOC1"/>
             <w:tabs>
               <w:tab w:val="right" w:leader="dot" w:pos="8494"/>
             </w:tabs>
@@ -535,7 +547,7 @@
           <w:hyperlink w:anchor="_Toc533088436" w:history="1">
             <w:r>
               <w:rPr>
-                <w:rStyle w:val="Hipervnculo"/>
+                <w:rStyle w:val="Hyperlink"/>
                 <w:noProof/>
                 <w:lang w:val="es-ES"/>
               </w:rPr>
@@ -617,7 +629,7 @@
     </w:p>
     <w:p>
       <w:pPr>
-        <w:pStyle w:val="Ttulo1"/>
+        <w:pStyle w:val="Heading1"/>
         <w:spacing w:before="0"/>
         <w:rPr>
           <w:b/>
@@ -672,7 +684,7 @@
       </w:r>
       <w:r>
         <w:rPr>
-          <w:rStyle w:val="Refdenotaalpie"/>
+          <w:rStyle w:val="FootnoteReference"/>
           <w:lang w:val="es-ES"/>
         </w:rPr>
         <w:footnoteReference w:id="1"/>
@@ -699,7 +711,7 @@
     </w:p>
     <w:p>
       <w:pPr>
-        <w:pStyle w:val="Ttulo1"/>
+        <w:pStyle w:val="Heading1"/>
         <w:rPr>
           <w:lang w:val="es-ES"/>
         </w:rPr>
@@ -739,7 +751,7 @@
       </w:r>
       <w:r>
         <w:rPr>
-          <w:rStyle w:val="Refdenotaalpie"/>
+          <w:rStyle w:val="FootnoteReference"/>
           <w:lang w:val="es-ES"/>
         </w:rPr>
         <w:footnoteReference w:id="2"/>
@@ -829,7 +841,7 @@
       </w:r>
       <w:r>
         <w:rPr>
-          <w:rStyle w:val="Refdenotaalpie"/>
+          <w:rStyle w:val="FootnoteReference"/>
           <w:lang w:val="es-ES"/>
         </w:rPr>
         <w:footnoteReference w:id="3"/>
@@ -893,7 +905,7 @@
     </w:p>
     <w:p>
       <w:pPr>
-        <w:pStyle w:val="Ttulo1"/>
+        <w:pStyle w:val="Heading1"/>
         <w:rPr>
           <w:lang w:val="es-ES"/>
         </w:rPr>
@@ -971,7 +983,7 @@
       </w:r>
       <w:r>
         <w:rPr>
-          <w:rStyle w:val="Refdenotaalpie"/>
+          <w:rStyle w:val="FootnoteReference"/>
           <w:vertAlign w:val="baseline"/>
           <w:lang w:val="es-ES"/>
         </w:rPr>
@@ -991,7 +1003,7 @@
       </w:r>
       <w:r>
         <w:rPr>
-          <w:rStyle w:val="Refdenotaalpie"/>
+          <w:rStyle w:val="FootnoteReference"/>
           <w:lang w:val="es-ES"/>
         </w:rPr>
         <w:footnoteReference w:id="4"/>
@@ -1012,7 +1024,7 @@
     </w:p>
     <w:p>
       <w:pPr>
-        <w:pStyle w:val="Ttulo1"/>
+        <w:pStyle w:val="Heading1"/>
         <w:rPr>
           <w:lang w:val="es-ES"/>
         </w:rPr>
@@ -1040,7 +1052,7 @@
       </w:r>
       <w:r>
         <w:rPr>
-          <w:rStyle w:val="Refdenotaalpie"/>
+          <w:rStyle w:val="FootnoteReference"/>
           <w:lang w:val="es-ES"/>
         </w:rPr>
         <w:footnoteReference w:id="5"/>
@@ -1067,7 +1079,7 @@
     </w:p>
     <w:p>
       <w:pPr>
-        <w:pStyle w:val="Ttulo1"/>
+        <w:pStyle w:val="Heading1"/>
         <w:rPr>
           <w:lang w:val="es-ES"/>
         </w:rPr>
@@ -1189,12 +1201,40 @@
         <w:rPr>
           <w:lang w:val="es-ES"/>
         </w:rPr>
-        <w:t xml:space="preserve">Emplear la API SAX nos permite analizar un documento XML pero no en un analizador que habrá que descargar de forma externa, en nuestro caso hemos empleado Apache Xerces </w:t>
+        <w:t xml:space="preserve">Emplear la API SAX nos permite analizar un documento </w:t>
+      </w:r>
+      <w:proofErr w:type="gramStart"/>
+      <w:r>
+        <w:rPr>
+          <w:lang w:val="es-ES"/>
+        </w:rPr>
+        <w:t>XML</w:t>
+      </w:r>
+      <w:proofErr w:type="gramEnd"/>
+      <w:r>
+        <w:rPr>
+          <w:lang w:val="es-ES"/>
+        </w:rPr>
+        <w:t xml:space="preserve"> pero no en un analizador que habrá que descargar de forma externa, en nuestro caso hemos empleado Apache </w:t>
+      </w:r>
+      <w:proofErr w:type="spellStart"/>
+      <w:r>
+        <w:rPr>
+          <w:lang w:val="es-ES"/>
+        </w:rPr>
+        <w:t>Xerces</w:t>
+      </w:r>
+      <w:proofErr w:type="spellEnd"/>
+      <w:r>
+        <w:rPr>
+          <w:lang w:val="es-ES"/>
+        </w:rPr>
+        <w:t xml:space="preserve"> </w:t>
       </w:r>
       <w:hyperlink r:id="rId10" w:history="1">
         <w:r>
           <w:rPr>
-            <w:rStyle w:val="Hipervnculo"/>
+            <w:rStyle w:val="Hyperlink"/>
             <w:lang w:val="es-ES"/>
           </w:rPr>
           <w:t>http://xerces.apache.org/xerces-j/</w:t>
@@ -1381,20 +1421,148 @@
       </w:r>
     </w:p>
     <w:p>
-      <w:r>
+      <w:pPr>
+        <w:rPr>
+          <w:lang w:val="es-ES"/>
+        </w:rPr>
+      </w:pPr>
+      <w:r>
+        <w:rPr>
+          <w:lang w:val="es-ES"/>
+        </w:rPr>
         <w:t>•</w:t>
       </w:r>
       <w:r>
+        <w:rPr>
+          <w:lang w:val="es-ES"/>
+        </w:rPr>
         <w:tab/>
       </w:r>
-      <w:r>
-        <w:t>startElement (String namespaceURI, String localName, String qName, Attributes atts)</w:t>
-      </w:r>
-      <w:r>
-        <w:t xml:space="preserve">: Método que </w:t>
-      </w:r>
-      <w:r>
-        <w:t>inicializa un Nuevo elemento</w:t>
+      <w:proofErr w:type="spellStart"/>
+      <w:r>
+        <w:rPr>
+          <w:lang w:val="es-ES"/>
+        </w:rPr>
+        <w:t>startElement</w:t>
+      </w:r>
+      <w:proofErr w:type="spellEnd"/>
+      <w:r>
+        <w:rPr>
+          <w:lang w:val="es-ES"/>
+        </w:rPr>
+        <w:t xml:space="preserve"> (</w:t>
+      </w:r>
+      <w:proofErr w:type="spellStart"/>
+      <w:r>
+        <w:rPr>
+          <w:lang w:val="es-ES"/>
+        </w:rPr>
+        <w:t>String</w:t>
+      </w:r>
+      <w:proofErr w:type="spellEnd"/>
+      <w:r>
+        <w:rPr>
+          <w:lang w:val="es-ES"/>
+        </w:rPr>
+        <w:t xml:space="preserve"> </w:t>
+      </w:r>
+      <w:proofErr w:type="spellStart"/>
+      <w:r>
+        <w:rPr>
+          <w:lang w:val="es-ES"/>
+        </w:rPr>
+        <w:t>namespaceURI</w:t>
+      </w:r>
+      <w:proofErr w:type="spellEnd"/>
+      <w:r>
+        <w:rPr>
+          <w:lang w:val="es-ES"/>
+        </w:rPr>
+        <w:t xml:space="preserve">, </w:t>
+      </w:r>
+      <w:proofErr w:type="spellStart"/>
+      <w:r>
+        <w:rPr>
+          <w:lang w:val="es-ES"/>
+        </w:rPr>
+        <w:t>String</w:t>
+      </w:r>
+      <w:proofErr w:type="spellEnd"/>
+      <w:r>
+        <w:rPr>
+          <w:lang w:val="es-ES"/>
+        </w:rPr>
+        <w:t xml:space="preserve"> </w:t>
+      </w:r>
+      <w:proofErr w:type="spellStart"/>
+      <w:r>
+        <w:rPr>
+          <w:lang w:val="es-ES"/>
+        </w:rPr>
+        <w:t>localName</w:t>
+      </w:r>
+      <w:proofErr w:type="spellEnd"/>
+      <w:r>
+        <w:rPr>
+          <w:lang w:val="es-ES"/>
+        </w:rPr>
+        <w:t xml:space="preserve">, </w:t>
+      </w:r>
+      <w:proofErr w:type="spellStart"/>
+      <w:r>
+        <w:rPr>
+          <w:lang w:val="es-ES"/>
+        </w:rPr>
+        <w:t>String</w:t>
+      </w:r>
+      <w:proofErr w:type="spellEnd"/>
+      <w:r>
+        <w:rPr>
+          <w:lang w:val="es-ES"/>
+        </w:rPr>
+        <w:t xml:space="preserve"> </w:t>
+      </w:r>
+      <w:proofErr w:type="spellStart"/>
+      <w:r>
+        <w:rPr>
+          <w:lang w:val="es-ES"/>
+        </w:rPr>
+        <w:t>qName</w:t>
+      </w:r>
+      <w:proofErr w:type="spellEnd"/>
+      <w:r>
+        <w:rPr>
+          <w:lang w:val="es-ES"/>
+        </w:rPr>
+        <w:t xml:space="preserve">, </w:t>
+      </w:r>
+      <w:proofErr w:type="spellStart"/>
+      <w:r>
+        <w:rPr>
+          <w:lang w:val="es-ES"/>
+        </w:rPr>
+        <w:t>Attributes</w:t>
+      </w:r>
+      <w:proofErr w:type="spellEnd"/>
+      <w:r>
+        <w:rPr>
+          <w:lang w:val="es-ES"/>
+        </w:rPr>
+        <w:t xml:space="preserve"> </w:t>
+      </w:r>
+      <w:proofErr w:type="spellStart"/>
+      <w:r>
+        <w:rPr>
+          <w:lang w:val="es-ES"/>
+        </w:rPr>
+        <w:t>atts</w:t>
+      </w:r>
+      <w:proofErr w:type="spellEnd"/>
+      <w:r>
+        <w:rPr>
+          <w:lang w:val="es-ES"/>
+        </w:rPr>
+        <w:t>): Método que inicializa un Nuevo elemento</w:t>
       </w:r>
     </w:p>
     <w:p>
@@ -1415,17 +1583,67 @@
         </w:rPr>
         <w:tab/>
       </w:r>
-      <w:r>
-        <w:rPr>
-          <w:lang w:val="es-ES"/>
-        </w:rPr>
-        <w:t>endElement (String namespaceURI, String localName, String qName): Método que finaliza el parseo de un elemento y en caso de ser una mol</w:t>
-      </w:r>
-      <w:r>
-        <w:rPr>
-          <w:lang w:val="es-ES"/>
-        </w:rPr>
-        <w:t>écula lo guarda en la lista de las mismas.</w:t>
+      <w:proofErr w:type="spellStart"/>
+      <w:r>
+        <w:rPr>
+          <w:lang w:val="es-ES"/>
+        </w:rPr>
+        <w:t>endElement</w:t>
+      </w:r>
+      <w:proofErr w:type="spellEnd"/>
+      <w:r>
+        <w:rPr>
+          <w:lang w:val="es-ES"/>
+        </w:rPr>
+        <w:t xml:space="preserve"> (</w:t>
+      </w:r>
+      <w:proofErr w:type="spellStart"/>
+      <w:r>
+        <w:rPr>
+          <w:lang w:val="es-ES"/>
+        </w:rPr>
+        <w:t>String</w:t>
+      </w:r>
+      <w:proofErr w:type="spellEnd"/>
+      <w:r>
+        <w:rPr>
+          <w:lang w:val="es-ES"/>
+        </w:rPr>
+        <w:t xml:space="preserve"> </w:t>
+      </w:r>
+      <w:proofErr w:type="spellStart"/>
+      <w:r>
+        <w:rPr>
+          <w:lang w:val="es-ES"/>
+        </w:rPr>
+        <w:t>namespaceURI</w:t>
+      </w:r>
+      <w:proofErr w:type="spellEnd"/>
+      <w:r>
+        <w:rPr>
+          <w:lang w:val="es-ES"/>
+        </w:rPr>
+        <w:t>, String localName, String qName): Método que finaliza el parseo de un elemento y en caso de ser una mol</w:t>
+      </w:r>
+      <w:r>
+        <w:rPr>
+          <w:lang w:val="es-ES"/>
+        </w:rPr>
+        <w:t xml:space="preserve">écula lo guarda en la lista de </w:t>
+      </w:r>
+      <w:proofErr w:type="gramStart"/>
+      <w:r>
+        <w:rPr>
+          <w:lang w:val="es-ES"/>
+        </w:rPr>
+        <w:t>las mismas</w:t>
+      </w:r>
+      <w:proofErr w:type="gramEnd"/>
+      <w:r>
+        <w:rPr>
+          <w:lang w:val="es-ES"/>
+        </w:rPr>
+        <w:t>.</w:t>
       </w:r>
     </w:p>
     <w:p>
@@ -1455,7 +1673,7 @@
     </w:p>
     <w:p>
       <w:pPr>
-        <w:pStyle w:val="Prrafodelista"/>
+        <w:pStyle w:val="ListParagraph"/>
         <w:numPr>
           <w:ilvl w:val="0"/>
           <w:numId w:val="3"/>
@@ -1485,7 +1703,7 @@
     </w:p>
     <w:p>
       <w:pPr>
-        <w:pStyle w:val="Prrafodelista"/>
+        <w:pStyle w:val="ListParagraph"/>
         <w:numPr>
           <w:ilvl w:val="0"/>
           <w:numId w:val="3"/>
@@ -1521,7 +1739,7 @@
     </w:p>
     <w:p>
       <w:pPr>
-        <w:pStyle w:val="Prrafodelista"/>
+        <w:pStyle w:val="ListParagraph"/>
         <w:numPr>
           <w:ilvl w:val="0"/>
           <w:numId w:val="3"/>
@@ -1576,7 +1794,7 @@
     </w:p>
     <w:p>
       <w:pPr>
-        <w:pStyle w:val="Prrafodelista"/>
+        <w:pStyle w:val="ListParagraph"/>
         <w:numPr>
           <w:ilvl w:val="0"/>
           <w:numId w:val="4"/>
@@ -1618,7 +1836,7 @@
     </w:p>
     <w:p>
       <w:pPr>
-        <w:pStyle w:val="Prrafodelista"/>
+        <w:pStyle w:val="ListParagraph"/>
         <w:numPr>
           <w:ilvl w:val="0"/>
           <w:numId w:val="4"/>
@@ -1666,7 +1884,7 @@
     </w:p>
     <w:p>
       <w:pPr>
-        <w:pStyle w:val="Prrafodelista"/>
+        <w:pStyle w:val="ListParagraph"/>
         <w:numPr>
           <w:ilvl w:val="0"/>
           <w:numId w:val="4"/>
@@ -1702,7 +1920,7 @@
     </w:p>
     <w:p>
       <w:pPr>
-        <w:pStyle w:val="Prrafodelista"/>
+        <w:pStyle w:val="ListParagraph"/>
         <w:numPr>
           <w:ilvl w:val="0"/>
           <w:numId w:val="4"/>
@@ -1738,7 +1956,7 @@
     </w:p>
     <w:p>
       <w:pPr>
-        <w:pStyle w:val="Prrafodelista"/>
+        <w:pStyle w:val="ListParagraph"/>
         <w:numPr>
           <w:ilvl w:val="0"/>
           <w:numId w:val="4"/>
@@ -1775,7 +1993,7 @@
     </w:p>
     <w:p>
       <w:pPr>
-        <w:pStyle w:val="Prrafodelista"/>
+        <w:pStyle w:val="ListParagraph"/>
         <w:numPr>
           <w:ilvl w:val="0"/>
           <w:numId w:val="4"/>
@@ -1836,7 +2054,7 @@
     </w:p>
     <w:p>
       <w:pPr>
-        <w:pStyle w:val="Prrafodelista"/>
+        <w:pStyle w:val="ListParagraph"/>
         <w:numPr>
           <w:ilvl w:val="0"/>
           <w:numId w:val="5"/>
@@ -1860,7 +2078,7 @@
     </w:p>
     <w:p>
       <w:pPr>
-        <w:pStyle w:val="Prrafodelista"/>
+        <w:pStyle w:val="ListParagraph"/>
         <w:numPr>
           <w:ilvl w:val="0"/>
           <w:numId w:val="5"/>
@@ -1896,7 +2114,7 @@
     </w:p>
     <w:p>
       <w:pPr>
-        <w:pStyle w:val="Prrafodelista"/>
+        <w:pStyle w:val="ListParagraph"/>
         <w:numPr>
           <w:ilvl w:val="0"/>
           <w:numId w:val="5"/>
@@ -1932,7 +2150,7 @@
     </w:p>
     <w:p>
       <w:pPr>
-        <w:pStyle w:val="Prrafodelista"/>
+        <w:pStyle w:val="ListParagraph"/>
         <w:numPr>
           <w:ilvl w:val="0"/>
           <w:numId w:val="5"/>
@@ -1962,7 +2180,7 @@
     </w:p>
     <w:p>
       <w:pPr>
-        <w:pStyle w:val="Prrafodelista"/>
+        <w:pStyle w:val="ListParagraph"/>
         <w:numPr>
           <w:ilvl w:val="0"/>
           <w:numId w:val="5"/>
@@ -1998,7 +2216,7 @@
     </w:p>
     <w:p>
       <w:pPr>
-        <w:pStyle w:val="Prrafodelista"/>
+        <w:pStyle w:val="ListParagraph"/>
         <w:numPr>
           <w:ilvl w:val="0"/>
           <w:numId w:val="5"/>
@@ -2034,7 +2252,7 @@
     </w:p>
     <w:p>
       <w:pPr>
-        <w:pStyle w:val="Prrafodelista"/>
+        <w:pStyle w:val="ListParagraph"/>
         <w:numPr>
           <w:ilvl w:val="0"/>
           <w:numId w:val="5"/>
@@ -2070,7 +2288,7 @@
     </w:p>
     <w:p>
       <w:pPr>
-        <w:pStyle w:val="Prrafodelista"/>
+        <w:pStyle w:val="ListParagraph"/>
         <w:numPr>
           <w:ilvl w:val="0"/>
           <w:numId w:val="5"/>
@@ -2106,7 +2324,7 @@
     </w:p>
     <w:p>
       <w:pPr>
-        <w:pStyle w:val="Prrafodelista"/>
+        <w:pStyle w:val="ListParagraph"/>
         <w:numPr>
           <w:ilvl w:val="0"/>
           <w:numId w:val="5"/>
@@ -2142,7 +2360,7 @@
     </w:p>
     <w:p>
       <w:pPr>
-        <w:pStyle w:val="Prrafodelista"/>
+        <w:pStyle w:val="ListParagraph"/>
         <w:numPr>
           <w:ilvl w:val="0"/>
           <w:numId w:val="5"/>
@@ -2178,7 +2396,7 @@
     </w:p>
     <w:p>
       <w:pPr>
-        <w:pStyle w:val="Prrafodelista"/>
+        <w:pStyle w:val="ListParagraph"/>
         <w:numPr>
           <w:ilvl w:val="0"/>
           <w:numId w:val="5"/>
@@ -2214,7 +2432,7 @@
     </w:p>
     <w:p>
       <w:pPr>
-        <w:pStyle w:val="Prrafodelista"/>
+        <w:pStyle w:val="ListParagraph"/>
         <w:numPr>
           <w:ilvl w:val="0"/>
           <w:numId w:val="5"/>
@@ -2259,7 +2477,21 @@
         <w:rPr>
           <w:lang w:val="es-ES"/>
         </w:rPr>
-        <w:t xml:space="preserve"> un String con los datos obtenidos de cada molécula.</w:t>
+        <w:t xml:space="preserve"> un </w:t>
+      </w:r>
+      <w:proofErr w:type="spellStart"/>
+      <w:r>
+        <w:rPr>
+          <w:lang w:val="es-ES"/>
+        </w:rPr>
+        <w:t>String</w:t>
+      </w:r>
+      <w:proofErr w:type="spellEnd"/>
+      <w:r>
+        <w:rPr>
+          <w:lang w:val="es-ES"/>
+        </w:rPr>
+        <w:t xml:space="preserve"> con los datos obtenidos de cada molécula.</w:t>
       </w:r>
     </w:p>
     <w:p>
@@ -2283,7 +2515,7 @@
 </file>
 
 <file path=word/endnotes.xml><?xml version="1.0" encoding="utf-8"?>
-<w:endnotes xmlns:wpc="http://schemas.microsoft.com/office/word/2010/wordprocessingCanvas" xmlns:cx="http://schemas.microsoft.com/office/drawing/2014/chartex" xmlns:mc="http://schemas.openxmlformats.org/markup-compatibility/2006" xmlns:o="urn:schemas-microsoft-com:office:office" xmlns:r="http://schemas.openxmlformats.org/officeDocument/2006/relationships" xmlns:m="http://schemas.openxmlformats.org/officeDocument/2006/math" xmlns:v="urn:schemas-microsoft-com:vml" xmlns:wp14="http://schemas.microsoft.com/office/word/2010/wordprocessingDrawing" xmlns:wp="http://schemas.openxmlformats.org/drawingml/2006/wordprocessingDrawing" xmlns:w10="urn:schemas-microsoft-com:office:word" xmlns:w="http://schemas.openxmlformats.org/wordprocessingml/2006/main" xmlns:w14="http://schemas.microsoft.com/office/word/2010/wordml" xmlns:w15="http://schemas.microsoft.com/office/word/2012/wordml" xmlns:w16se="http://schemas.microsoft.com/office/word/2015/wordml/symex" xmlns:wpg="http://schemas.microsoft.com/office/word/2010/wordprocessingGroup" xmlns:wpi="http://schemas.microsoft.com/office/word/2010/wordprocessingInk" xmlns:wne="http://schemas.microsoft.com/office/word/2006/wordml" xmlns:wps="http://schemas.microsoft.com/office/word/2010/wordprocessingShape" mc:Ignorable="w14 w15 w16se wp14">
+<w:endnotes xmlns:wpc="http://schemas.microsoft.com/office/word/2010/wordprocessingCanvas" xmlns:cx="http://schemas.microsoft.com/office/drawing/2014/chartex" xmlns:cx1="http://schemas.microsoft.com/office/drawing/2015/9/8/chartex" xmlns:cx2="http://schemas.microsoft.com/office/drawing/2015/10/21/chartex" xmlns:cx3="http://schemas.microsoft.com/office/drawing/2016/5/9/chartex" xmlns:cx4="http://schemas.microsoft.com/office/drawing/2016/5/10/chartex" xmlns:cx5="http://schemas.microsoft.com/office/drawing/2016/5/11/chartex" xmlns:cx6="http://schemas.microsoft.com/office/drawing/2016/5/12/chartex" xmlns:cx7="http://schemas.microsoft.com/office/drawing/2016/5/13/chartex" xmlns:cx8="http://schemas.microsoft.com/office/drawing/2016/5/14/chartex" xmlns:mc="http://schemas.openxmlformats.org/markup-compatibility/2006" xmlns:aink="http://schemas.microsoft.com/office/drawing/2016/ink" xmlns:am3d="http://schemas.microsoft.com/office/drawing/2017/model3d" xmlns:o="urn:schemas-microsoft-com:office:office" xmlns:r="http://schemas.openxmlformats.org/officeDocument/2006/relationships" xmlns:m="http://schemas.openxmlformats.org/officeDocument/2006/math" xmlns:v="urn:schemas-microsoft-com:vml" xmlns:wp14="http://schemas.microsoft.com/office/word/2010/wordprocessingDrawing" xmlns:wp="http://schemas.openxmlformats.org/drawingml/2006/wordprocessingDrawing" xmlns:w10="urn:schemas-microsoft-com:office:word" xmlns:w="http://schemas.openxmlformats.org/wordprocessingml/2006/main" xmlns:w14="http://schemas.microsoft.com/office/word/2010/wordml" xmlns:w15="http://schemas.microsoft.com/office/word/2012/wordml" xmlns:w16cid="http://schemas.microsoft.com/office/word/2016/wordml/cid" xmlns:w16se="http://schemas.microsoft.com/office/word/2015/wordml/symex" xmlns:wpg="http://schemas.microsoft.com/office/word/2010/wordprocessingGroup" xmlns:wpi="http://schemas.microsoft.com/office/word/2010/wordprocessingInk" xmlns:wne="http://schemas.microsoft.com/office/word/2006/wordml" xmlns:wps="http://schemas.microsoft.com/office/word/2010/wordprocessingShape" mc:Ignorable="w14 w15 w16se w16cid wp14">
   <w:endnote w:type="separator" w:id="-1">
     <w:p>
       <w:pPr>
@@ -2308,7 +2540,7 @@
 </file>
 
 <file path=word/footer1.xml><?xml version="1.0" encoding="utf-8"?>
-<w:ftr xmlns:wpc="http://schemas.microsoft.com/office/word/2010/wordprocessingCanvas" xmlns:cx="http://schemas.microsoft.com/office/drawing/2014/chartex" xmlns:mc="http://schemas.openxmlformats.org/markup-compatibility/2006" xmlns:o="urn:schemas-microsoft-com:office:office" xmlns:r="http://schemas.openxmlformats.org/officeDocument/2006/relationships" xmlns:m="http://schemas.openxmlformats.org/officeDocument/2006/math" xmlns:v="urn:schemas-microsoft-com:vml" xmlns:wp14="http://schemas.microsoft.com/office/word/2010/wordprocessingDrawing" xmlns:wp="http://schemas.openxmlformats.org/drawingml/2006/wordprocessingDrawing" xmlns:w10="urn:schemas-microsoft-com:office:word" xmlns:w="http://schemas.openxmlformats.org/wordprocessingml/2006/main" xmlns:w14="http://schemas.microsoft.com/office/word/2010/wordml" xmlns:w15="http://schemas.microsoft.com/office/word/2012/wordml" xmlns:w16se="http://schemas.microsoft.com/office/word/2015/wordml/symex" xmlns:wpg="http://schemas.microsoft.com/office/word/2010/wordprocessingGroup" xmlns:wpi="http://schemas.microsoft.com/office/word/2010/wordprocessingInk" xmlns:wne="http://schemas.microsoft.com/office/word/2006/wordml" xmlns:wps="http://schemas.microsoft.com/office/word/2010/wordprocessingShape" mc:Ignorable="w14 w15 w16se wp14">
+<w:ftr xmlns:wpc="http://schemas.microsoft.com/office/word/2010/wordprocessingCanvas" xmlns:cx="http://schemas.microsoft.com/office/drawing/2014/chartex" xmlns:cx1="http://schemas.microsoft.com/office/drawing/2015/9/8/chartex" xmlns:cx2="http://schemas.microsoft.com/office/drawing/2015/10/21/chartex" xmlns:cx3="http://schemas.microsoft.com/office/drawing/2016/5/9/chartex" xmlns:cx4="http://schemas.microsoft.com/office/drawing/2016/5/10/chartex" xmlns:cx5="http://schemas.microsoft.com/office/drawing/2016/5/11/chartex" xmlns:cx6="http://schemas.microsoft.com/office/drawing/2016/5/12/chartex" xmlns:cx7="http://schemas.microsoft.com/office/drawing/2016/5/13/chartex" xmlns:cx8="http://schemas.microsoft.com/office/drawing/2016/5/14/chartex" xmlns:mc="http://schemas.openxmlformats.org/markup-compatibility/2006" xmlns:aink="http://schemas.microsoft.com/office/drawing/2016/ink" xmlns:am3d="http://schemas.microsoft.com/office/drawing/2017/model3d" xmlns:o="urn:schemas-microsoft-com:office:office" xmlns:r="http://schemas.openxmlformats.org/officeDocument/2006/relationships" xmlns:m="http://schemas.openxmlformats.org/officeDocument/2006/math" xmlns:v="urn:schemas-microsoft-com:vml" xmlns:wp14="http://schemas.microsoft.com/office/word/2010/wordprocessingDrawing" xmlns:wp="http://schemas.openxmlformats.org/drawingml/2006/wordprocessingDrawing" xmlns:w10="urn:schemas-microsoft-com:office:word" xmlns:w="http://schemas.openxmlformats.org/wordprocessingml/2006/main" xmlns:w14="http://schemas.microsoft.com/office/word/2010/wordml" xmlns:w15="http://schemas.microsoft.com/office/word/2012/wordml" xmlns:w16cid="http://schemas.microsoft.com/office/word/2016/wordml/cid" xmlns:w16se="http://schemas.microsoft.com/office/word/2015/wordml/symex" xmlns:wpg="http://schemas.microsoft.com/office/word/2010/wordprocessingGroup" xmlns:wpi="http://schemas.microsoft.com/office/word/2010/wordprocessingInk" xmlns:wne="http://schemas.microsoft.com/office/word/2006/wordml" xmlns:wps="http://schemas.microsoft.com/office/word/2010/wordprocessingShape" mc:Ignorable="w14 w15 w16se w16cid wp14">
   <w:sdt>
     <w:sdtPr>
       <w:id w:val="-1069886999"/>
@@ -2331,7 +2563,7 @@
         <w:sdtContent>
           <w:p>
             <w:pPr>
-              <w:pStyle w:val="Piedepgina"/>
+              <w:pStyle w:val="Footer"/>
               <w:jc w:val="center"/>
             </w:pPr>
             <w:r>
@@ -2425,7 +2657,7 @@
   </w:sdt>
   <w:p>
     <w:pPr>
-      <w:pStyle w:val="Piedepgina"/>
+      <w:pStyle w:val="Footer"/>
       <w:rPr>
         <w:lang w:val="es-ES"/>
       </w:rPr>
@@ -2435,22 +2667,22 @@
 </file>
 
 <file path=word/footer2.xml><?xml version="1.0" encoding="utf-8"?>
-<w:ftr xmlns:wpc="http://schemas.microsoft.com/office/word/2010/wordprocessingCanvas" xmlns:cx="http://schemas.microsoft.com/office/drawing/2014/chartex" xmlns:mc="http://schemas.openxmlformats.org/markup-compatibility/2006" xmlns:o="urn:schemas-microsoft-com:office:office" xmlns:r="http://schemas.openxmlformats.org/officeDocument/2006/relationships" xmlns:m="http://schemas.openxmlformats.org/officeDocument/2006/math" xmlns:v="urn:schemas-microsoft-com:vml" xmlns:wp14="http://schemas.microsoft.com/office/word/2010/wordprocessingDrawing" xmlns:wp="http://schemas.openxmlformats.org/drawingml/2006/wordprocessingDrawing" xmlns:w10="urn:schemas-microsoft-com:office:word" xmlns:w="http://schemas.openxmlformats.org/wordprocessingml/2006/main" xmlns:w14="http://schemas.microsoft.com/office/word/2010/wordml" xmlns:w15="http://schemas.microsoft.com/office/word/2012/wordml" xmlns:w16se="http://schemas.microsoft.com/office/word/2015/wordml/symex" xmlns:wpg="http://schemas.microsoft.com/office/word/2010/wordprocessingGroup" xmlns:wpi="http://schemas.microsoft.com/office/word/2010/wordprocessingInk" xmlns:wne="http://schemas.microsoft.com/office/word/2006/wordml" xmlns:wps="http://schemas.microsoft.com/office/word/2010/wordprocessingShape" mc:Ignorable="w14 w15 w16se wp14">
+<w:ftr xmlns:wpc="http://schemas.microsoft.com/office/word/2010/wordprocessingCanvas" xmlns:cx="http://schemas.microsoft.com/office/drawing/2014/chartex" xmlns:cx1="http://schemas.microsoft.com/office/drawing/2015/9/8/chartex" xmlns:cx2="http://schemas.microsoft.com/office/drawing/2015/10/21/chartex" xmlns:cx3="http://schemas.microsoft.com/office/drawing/2016/5/9/chartex" xmlns:cx4="http://schemas.microsoft.com/office/drawing/2016/5/10/chartex" xmlns:cx5="http://schemas.microsoft.com/office/drawing/2016/5/11/chartex" xmlns:cx6="http://schemas.microsoft.com/office/drawing/2016/5/12/chartex" xmlns:cx7="http://schemas.microsoft.com/office/drawing/2016/5/13/chartex" xmlns:cx8="http://schemas.microsoft.com/office/drawing/2016/5/14/chartex" xmlns:mc="http://schemas.openxmlformats.org/markup-compatibility/2006" xmlns:aink="http://schemas.microsoft.com/office/drawing/2016/ink" xmlns:am3d="http://schemas.microsoft.com/office/drawing/2017/model3d" xmlns:o="urn:schemas-microsoft-com:office:office" xmlns:r="http://schemas.openxmlformats.org/officeDocument/2006/relationships" xmlns:m="http://schemas.openxmlformats.org/officeDocument/2006/math" xmlns:v="urn:schemas-microsoft-com:vml" xmlns:wp14="http://schemas.microsoft.com/office/word/2010/wordprocessingDrawing" xmlns:wp="http://schemas.openxmlformats.org/drawingml/2006/wordprocessingDrawing" xmlns:w10="urn:schemas-microsoft-com:office:word" xmlns:w="http://schemas.openxmlformats.org/wordprocessingml/2006/main" xmlns:w14="http://schemas.microsoft.com/office/word/2010/wordml" xmlns:w15="http://schemas.microsoft.com/office/word/2012/wordml" xmlns:w16cid="http://schemas.microsoft.com/office/word/2016/wordml/cid" xmlns:w16se="http://schemas.microsoft.com/office/word/2015/wordml/symex" xmlns:wpg="http://schemas.microsoft.com/office/word/2010/wordprocessingGroup" xmlns:wpi="http://schemas.microsoft.com/office/word/2010/wordprocessingInk" xmlns:wne="http://schemas.microsoft.com/office/word/2006/wordml" xmlns:wps="http://schemas.microsoft.com/office/word/2010/wordprocessingShape" mc:Ignorable="w14 w15 w16se w16cid wp14">
   <w:p>
     <w:pPr>
-      <w:pStyle w:val="Piedepgina"/>
+      <w:pStyle w:val="Footer"/>
     </w:pPr>
   </w:p>
   <w:p>
     <w:pPr>
-      <w:pStyle w:val="Piedepgina"/>
+      <w:pStyle w:val="Footer"/>
     </w:pPr>
   </w:p>
 </w:ftr>
 </file>
 
 <file path=word/footnotes.xml><?xml version="1.0" encoding="utf-8"?>
-<w:footnotes xmlns:wpc="http://schemas.microsoft.com/office/word/2010/wordprocessingCanvas" xmlns:cx="http://schemas.microsoft.com/office/drawing/2014/chartex" xmlns:mc="http://schemas.openxmlformats.org/markup-compatibility/2006" xmlns:o="urn:schemas-microsoft-com:office:office" xmlns:r="http://schemas.openxmlformats.org/officeDocument/2006/relationships" xmlns:m="http://schemas.openxmlformats.org/officeDocument/2006/math" xmlns:v="urn:schemas-microsoft-com:vml" xmlns:wp14="http://schemas.microsoft.com/office/word/2010/wordprocessingDrawing" xmlns:wp="http://schemas.openxmlformats.org/drawingml/2006/wordprocessingDrawing" xmlns:w10="urn:schemas-microsoft-com:office:word" xmlns:w="http://schemas.openxmlformats.org/wordprocessingml/2006/main" xmlns:w14="http://schemas.microsoft.com/office/word/2010/wordml" xmlns:w15="http://schemas.microsoft.com/office/word/2012/wordml" xmlns:w16se="http://schemas.microsoft.com/office/word/2015/wordml/symex" xmlns:wpg="http://schemas.microsoft.com/office/word/2010/wordprocessingGroup" xmlns:wpi="http://schemas.microsoft.com/office/word/2010/wordprocessingInk" xmlns:wne="http://schemas.microsoft.com/office/word/2006/wordml" xmlns:wps="http://schemas.microsoft.com/office/word/2010/wordprocessingShape" mc:Ignorable="w14 w15 w16se wp14">
+<w:footnotes xmlns:wpc="http://schemas.microsoft.com/office/word/2010/wordprocessingCanvas" xmlns:cx="http://schemas.microsoft.com/office/drawing/2014/chartex" xmlns:cx1="http://schemas.microsoft.com/office/drawing/2015/9/8/chartex" xmlns:cx2="http://schemas.microsoft.com/office/drawing/2015/10/21/chartex" xmlns:cx3="http://schemas.microsoft.com/office/drawing/2016/5/9/chartex" xmlns:cx4="http://schemas.microsoft.com/office/drawing/2016/5/10/chartex" xmlns:cx5="http://schemas.microsoft.com/office/drawing/2016/5/11/chartex" xmlns:cx6="http://schemas.microsoft.com/office/drawing/2016/5/12/chartex" xmlns:cx7="http://schemas.microsoft.com/office/drawing/2016/5/13/chartex" xmlns:cx8="http://schemas.microsoft.com/office/drawing/2016/5/14/chartex" xmlns:mc="http://schemas.openxmlformats.org/markup-compatibility/2006" xmlns:aink="http://schemas.microsoft.com/office/drawing/2016/ink" xmlns:am3d="http://schemas.microsoft.com/office/drawing/2017/model3d" xmlns:o="urn:schemas-microsoft-com:office:office" xmlns:r="http://schemas.openxmlformats.org/officeDocument/2006/relationships" xmlns:m="http://schemas.openxmlformats.org/officeDocument/2006/math" xmlns:v="urn:schemas-microsoft-com:vml" xmlns:wp14="http://schemas.microsoft.com/office/word/2010/wordprocessingDrawing" xmlns:wp="http://schemas.openxmlformats.org/drawingml/2006/wordprocessingDrawing" xmlns:w10="urn:schemas-microsoft-com:office:word" xmlns:w="http://schemas.openxmlformats.org/wordprocessingml/2006/main" xmlns:w14="http://schemas.microsoft.com/office/word/2010/wordml" xmlns:w15="http://schemas.microsoft.com/office/word/2012/wordml" xmlns:w16cid="http://schemas.microsoft.com/office/word/2016/wordml/cid" xmlns:w16se="http://schemas.microsoft.com/office/word/2015/wordml/symex" xmlns:wpg="http://schemas.microsoft.com/office/word/2010/wordprocessingGroup" xmlns:wpi="http://schemas.microsoft.com/office/word/2010/wordprocessingInk" xmlns:wne="http://schemas.microsoft.com/office/word/2006/wordml" xmlns:wps="http://schemas.microsoft.com/office/word/2010/wordprocessingShape" mc:Ignorable="w14 w15 w16se w16cid wp14">
   <w:footnote w:type="separator" w:id="-1">
     <w:p>
       <w:pPr>
@@ -2474,14 +2706,14 @@
   <w:footnote w:id="1">
     <w:p>
       <w:pPr>
-        <w:pStyle w:val="Textonotapie"/>
-        <w:rPr>
-          <w:lang w:val="es-ES"/>
-        </w:rPr>
-      </w:pPr>
-      <w:r>
-        <w:rPr>
-          <w:rStyle w:val="Refdenotaalpie"/>
+        <w:pStyle w:val="FootnoteText"/>
+        <w:rPr>
+          <w:lang w:val="es-ES"/>
+        </w:rPr>
+      </w:pPr>
+      <w:r>
+        <w:rPr>
+          <w:rStyle w:val="FootnoteReference"/>
         </w:rPr>
         <w:footnoteRef/>
       </w:r>
@@ -2505,14 +2737,14 @@
   <w:footnote w:id="2">
     <w:p>
       <w:pPr>
-        <w:pStyle w:val="Textonotapie"/>
-        <w:rPr>
-          <w:lang w:val="es-ES"/>
-        </w:rPr>
-      </w:pPr>
-      <w:r>
-        <w:rPr>
-          <w:rStyle w:val="Refdenotaalpie"/>
+        <w:pStyle w:val="FootnoteText"/>
+        <w:rPr>
+          <w:lang w:val="es-ES"/>
+        </w:rPr>
+      </w:pPr>
+      <w:r>
+        <w:rPr>
+          <w:rStyle w:val="FootnoteReference"/>
         </w:rPr>
         <w:footnoteRef/>
       </w:r>
@@ -2536,14 +2768,14 @@
   <w:footnote w:id="3">
     <w:p>
       <w:pPr>
-        <w:pStyle w:val="Textonotapie"/>
-        <w:rPr>
-          <w:lang w:val="es-ES"/>
-        </w:rPr>
-      </w:pPr>
-      <w:r>
-        <w:rPr>
-          <w:rStyle w:val="Refdenotaalpie"/>
+        <w:pStyle w:val="FootnoteText"/>
+        <w:rPr>
+          <w:lang w:val="es-ES"/>
+        </w:rPr>
+      </w:pPr>
+      <w:r>
+        <w:rPr>
+          <w:rStyle w:val="FootnoteReference"/>
         </w:rPr>
         <w:footnoteRef/>
       </w:r>
@@ -2581,14 +2813,14 @@
   <w:footnote w:id="4">
     <w:p>
       <w:pPr>
-        <w:pStyle w:val="Textonotapie"/>
-        <w:rPr>
-          <w:lang w:val="es-ES"/>
-        </w:rPr>
-      </w:pPr>
-      <w:r>
-        <w:rPr>
-          <w:rStyle w:val="Refdenotaalpie"/>
+        <w:pStyle w:val="FootnoteText"/>
+        <w:rPr>
+          <w:lang w:val="es-ES"/>
+        </w:rPr>
+      </w:pPr>
+      <w:r>
+        <w:rPr>
+          <w:rStyle w:val="FootnoteReference"/>
         </w:rPr>
         <w:footnoteRef/>
       </w:r>
@@ -2615,14 +2847,14 @@
   <w:footnote w:id="5">
     <w:p>
       <w:pPr>
-        <w:pStyle w:val="Textonotapie"/>
-        <w:rPr>
-          <w:lang w:val="es-ES"/>
-        </w:rPr>
-      </w:pPr>
-      <w:r>
-        <w:rPr>
-          <w:rStyle w:val="Refdenotaalpie"/>
+        <w:pStyle w:val="FootnoteText"/>
+        <w:rPr>
+          <w:lang w:val="es-ES"/>
+        </w:rPr>
+      </w:pPr>
+      <w:r>
+        <w:rPr>
+          <w:rStyle w:val="FootnoteReference"/>
         </w:rPr>
         <w:footnoteRef/>
       </w:r>
@@ -2644,7 +2876,7 @@
 </file>
 
 <file path=word/numbering.xml><?xml version="1.0" encoding="utf-8"?>
-<w:numbering xmlns:wpc="http://schemas.microsoft.com/office/word/2010/wordprocessingCanvas" xmlns:cx="http://schemas.microsoft.com/office/drawing/2014/chartex" xmlns:mc="http://schemas.openxmlformats.org/markup-compatibility/2006" xmlns:o="urn:schemas-microsoft-com:office:office" xmlns:r="http://schemas.openxmlformats.org/officeDocument/2006/relationships" xmlns:m="http://schemas.openxmlformats.org/officeDocument/2006/math" xmlns:v="urn:schemas-microsoft-com:vml" xmlns:wp14="http://schemas.microsoft.com/office/word/2010/wordprocessingDrawing" xmlns:wp="http://schemas.openxmlformats.org/drawingml/2006/wordprocessingDrawing" xmlns:w10="urn:schemas-microsoft-com:office:word" xmlns:w="http://schemas.openxmlformats.org/wordprocessingml/2006/main" xmlns:w14="http://schemas.microsoft.com/office/word/2010/wordml" xmlns:w15="http://schemas.microsoft.com/office/word/2012/wordml" xmlns:w16se="http://schemas.microsoft.com/office/word/2015/wordml/symex" xmlns:wpg="http://schemas.microsoft.com/office/word/2010/wordprocessingGroup" xmlns:wpi="http://schemas.microsoft.com/office/word/2010/wordprocessingInk" xmlns:wne="http://schemas.microsoft.com/office/word/2006/wordml" xmlns:wps="http://schemas.microsoft.com/office/word/2010/wordprocessingShape" mc:Ignorable="w14 w15 w16se wp14">
+<w:numbering xmlns:wpc="http://schemas.microsoft.com/office/word/2010/wordprocessingCanvas" xmlns:cx="http://schemas.microsoft.com/office/drawing/2014/chartex" xmlns:cx1="http://schemas.microsoft.com/office/drawing/2015/9/8/chartex" xmlns:cx2="http://schemas.microsoft.com/office/drawing/2015/10/21/chartex" xmlns:cx3="http://schemas.microsoft.com/office/drawing/2016/5/9/chartex" xmlns:cx4="http://schemas.microsoft.com/office/drawing/2016/5/10/chartex" xmlns:cx5="http://schemas.microsoft.com/office/drawing/2016/5/11/chartex" xmlns:cx6="http://schemas.microsoft.com/office/drawing/2016/5/12/chartex" xmlns:cx7="http://schemas.microsoft.com/office/drawing/2016/5/13/chartex" xmlns:cx8="http://schemas.microsoft.com/office/drawing/2016/5/14/chartex" xmlns:mc="http://schemas.openxmlformats.org/markup-compatibility/2006" xmlns:aink="http://schemas.microsoft.com/office/drawing/2016/ink" xmlns:am3d="http://schemas.microsoft.com/office/drawing/2017/model3d" xmlns:o="urn:schemas-microsoft-com:office:office" xmlns:r="http://schemas.openxmlformats.org/officeDocument/2006/relationships" xmlns:m="http://schemas.openxmlformats.org/officeDocument/2006/math" xmlns:v="urn:schemas-microsoft-com:vml" xmlns:wp14="http://schemas.microsoft.com/office/word/2010/wordprocessingDrawing" xmlns:wp="http://schemas.openxmlformats.org/drawingml/2006/wordprocessingDrawing" xmlns:w10="urn:schemas-microsoft-com:office:word" xmlns:w="http://schemas.openxmlformats.org/wordprocessingml/2006/main" xmlns:w14="http://schemas.microsoft.com/office/word/2010/wordml" xmlns:w15="http://schemas.microsoft.com/office/word/2012/wordml" xmlns:w16cid="http://schemas.microsoft.com/office/word/2016/wordml/cid" xmlns:w16se="http://schemas.microsoft.com/office/word/2015/wordml/symex" xmlns:wpg="http://schemas.microsoft.com/office/word/2010/wordprocessingGroup" xmlns:wpi="http://schemas.microsoft.com/office/word/2010/wordprocessingInk" xmlns:wne="http://schemas.microsoft.com/office/word/2006/wordml" xmlns:wps="http://schemas.microsoft.com/office/word/2010/wordprocessingShape" mc:Ignorable="w14 w15 w16se w16cid wp14">
   <w:abstractNum w:abstractNumId="0" w15:restartNumberingAfterBreak="0">
     <w:nsid w:val="1257407A"/>
     <w:multiLevelType w:val="hybridMultilevel"/>
@@ -3229,7 +3461,7 @@
 </file>
 
 <file path=word/styles.xml><?xml version="1.0" encoding="utf-8"?>
-<w:styles xmlns:mc="http://schemas.openxmlformats.org/markup-compatibility/2006" xmlns:r="http://schemas.openxmlformats.org/officeDocument/2006/relationships" xmlns:w="http://schemas.openxmlformats.org/wordprocessingml/2006/main" xmlns:w14="http://schemas.microsoft.com/office/word/2010/wordml" xmlns:w15="http://schemas.microsoft.com/office/word/2012/wordml" xmlns:w16se="http://schemas.microsoft.com/office/word/2015/wordml/symex" mc:Ignorable="w14 w15 w16se">
+<w:styles xmlns:mc="http://schemas.openxmlformats.org/markup-compatibility/2006" xmlns:r="http://schemas.openxmlformats.org/officeDocument/2006/relationships" xmlns:w="http://schemas.openxmlformats.org/wordprocessingml/2006/main" xmlns:w14="http://schemas.microsoft.com/office/word/2010/wordml" xmlns:w15="http://schemas.microsoft.com/office/word/2012/wordml" xmlns:w16cid="http://schemas.microsoft.com/office/word/2016/wordml/cid" xmlns:w16se="http://schemas.microsoft.com/office/word/2015/wordml/symex" mc:Ignorable="w14 w15 w16se w16cid">
   <w:docDefaults>
     <w:rPrDefault>
       <w:rPr>
@@ -3245,7 +3477,7 @@
       </w:pPr>
     </w:pPrDefault>
   </w:docDefaults>
-  <w:latentStyles w:defLockedState="0" w:defUIPriority="99" w:defSemiHidden="0" w:defUnhideWhenUsed="0" w:defQFormat="0" w:count="371">
+  <w:latentStyles w:defLockedState="0" w:defUIPriority="99" w:defSemiHidden="0" w:defUnhideWhenUsed="0" w:defQFormat="0" w:count="375">
     <w:lsdException w:name="Normal" w:uiPriority="0" w:qFormat="1"/>
     <w:lsdException w:name="heading 1" w:uiPriority="9" w:qFormat="1"/>
     <w:lsdException w:name="heading 2" w:semiHidden="1" w:uiPriority="9" w:unhideWhenUsed="1" w:qFormat="1"/>
@@ -3351,7 +3583,6 @@
     <w:lsdException w:name="HTML Sample" w:semiHidden="1" w:unhideWhenUsed="1"/>
     <w:lsdException w:name="HTML Typewriter" w:semiHidden="1" w:unhideWhenUsed="1"/>
     <w:lsdException w:name="HTML Variable" w:semiHidden="1" w:unhideWhenUsed="1"/>
-    <w:lsdException w:name="Normal Table" w:semiHidden="1" w:unhideWhenUsed="1"/>
     <w:lsdException w:name="annotation subject" w:semiHidden="1" w:unhideWhenUsed="1"/>
     <w:lsdException w:name="No List" w:semiHidden="1" w:unhideWhenUsed="1"/>
     <w:lsdException w:name="Outline List 1" w:semiHidden="1" w:unhideWhenUsed="1"/>
@@ -3395,10 +3626,8 @@
     <w:lsdException w:name="Table Elegant" w:semiHidden="1" w:unhideWhenUsed="1"/>
     <w:lsdException w:name="Table Professional" w:semiHidden="1" w:unhideWhenUsed="1"/>
     <w:lsdException w:name="Table Subtle 1" w:semiHidden="1" w:unhideWhenUsed="1"/>
-    <w:lsdException w:name="Table Subtle 2" w:semiHidden="1" w:unhideWhenUsed="1"/>
     <w:lsdException w:name="Table Web 1" w:semiHidden="1" w:unhideWhenUsed="1"/>
     <w:lsdException w:name="Table Web 2" w:semiHidden="1" w:unhideWhenUsed="1"/>
-    <w:lsdException w:name="Table Web 3" w:semiHidden="1" w:unhideWhenUsed="1"/>
     <w:lsdException w:name="Balloon Text" w:semiHidden="1" w:unhideWhenUsed="1"/>
     <w:lsdException w:name="Table Grid" w:uiPriority="39"/>
     <w:lsdException w:name="Table Theme" w:semiHidden="1" w:unhideWhenUsed="1"/>
@@ -3617,6 +3846,10 @@
     <w:lsdException w:name="List Table 5 Dark Accent 6" w:uiPriority="50"/>
     <w:lsdException w:name="List Table 6 Colorful Accent 6" w:uiPriority="51"/>
     <w:lsdException w:name="List Table 7 Colorful Accent 6" w:uiPriority="52"/>
+    <w:lsdException w:name="Mention" w:semiHidden="1" w:unhideWhenUsed="1"/>
+    <w:lsdException w:name="Smart Hyperlink" w:semiHidden="1" w:unhideWhenUsed="1"/>
+    <w:lsdException w:name="Hashtag" w:semiHidden="1" w:unhideWhenUsed="1"/>
+    <w:lsdException w:name="Unresolved Mention" w:semiHidden="1" w:unhideWhenUsed="1"/>
   </w:latentStyles>
   <w:style w:type="paragraph" w:default="1" w:styleId="Normal">
     <w:name w:val="Normal"/>
@@ -3626,11 +3859,11 @@
       <w:sz w:val="24"/>
     </w:rPr>
   </w:style>
-  <w:style w:type="paragraph" w:styleId="Ttulo1">
+  <w:style w:type="paragraph" w:styleId="Heading1">
     <w:name w:val="heading 1"/>
     <w:basedOn w:val="Normal"/>
     <w:next w:val="Normal"/>
-    <w:link w:val="Ttulo1Car"/>
+    <w:link w:val="Heading1Char"/>
     <w:uiPriority w:val="9"/>
     <w:qFormat/>
     <w:rsid w:val="00B057A5"/>
@@ -3646,11 +3879,11 @@
       <w:szCs w:val="32"/>
     </w:rPr>
   </w:style>
-  <w:style w:type="paragraph" w:styleId="Ttulo2">
+  <w:style w:type="paragraph" w:styleId="Heading2">
     <w:name w:val="heading 2"/>
     <w:basedOn w:val="Normal"/>
     <w:next w:val="Normal"/>
-    <w:link w:val="Ttulo2Car"/>
+    <w:link w:val="Heading2Char"/>
     <w:uiPriority w:val="9"/>
     <w:unhideWhenUsed/>
     <w:qFormat/>
@@ -3667,11 +3900,11 @@
       <w:szCs w:val="26"/>
     </w:rPr>
   </w:style>
-  <w:style w:type="paragraph" w:styleId="Ttulo3">
+  <w:style w:type="paragraph" w:styleId="Heading3">
     <w:name w:val="heading 3"/>
     <w:basedOn w:val="Normal"/>
     <w:next w:val="Normal"/>
-    <w:link w:val="Ttulo3Car"/>
+    <w:link w:val="Heading3Char"/>
     <w:uiPriority w:val="9"/>
     <w:unhideWhenUsed/>
     <w:rsid w:val="00B057A5"/>
@@ -3687,11 +3920,11 @@
       <w:szCs w:val="24"/>
     </w:rPr>
   </w:style>
-  <w:style w:type="paragraph" w:styleId="Ttulo4">
+  <w:style w:type="paragraph" w:styleId="Heading4">
     <w:name w:val="heading 4"/>
     <w:basedOn w:val="Normal"/>
     <w:next w:val="Normal"/>
-    <w:link w:val="Ttulo4Car"/>
+    <w:link w:val="Heading4Char"/>
     <w:uiPriority w:val="9"/>
     <w:unhideWhenUsed/>
     <w:rsid w:val="00B057A5"/>
@@ -3708,13 +3941,13 @@
       <w:color w:val="2E74B5" w:themeColor="accent1" w:themeShade="BF"/>
     </w:rPr>
   </w:style>
-  <w:style w:type="character" w:default="1" w:styleId="Fuentedeprrafopredeter">
+  <w:style w:type="character" w:default="1" w:styleId="DefaultParagraphFont">
     <w:name w:val="Default Paragraph Font"/>
     <w:uiPriority w:val="1"/>
     <w:semiHidden/>
     <w:unhideWhenUsed/>
   </w:style>
-  <w:style w:type="table" w:default="1" w:styleId="Tablanormal">
+  <w:style w:type="table" w:default="1" w:styleId="TableNormal">
     <w:name w:val="Normal Table"/>
     <w:uiPriority w:val="99"/>
     <w:semiHidden/>
@@ -3729,16 +3962,16 @@
       </w:tblCellMar>
     </w:tblPr>
   </w:style>
-  <w:style w:type="numbering" w:default="1" w:styleId="Sinlista">
+  <w:style w:type="numbering" w:default="1" w:styleId="NoList">
     <w:name w:val="No List"/>
     <w:uiPriority w:val="99"/>
     <w:semiHidden/>
     <w:unhideWhenUsed/>
   </w:style>
-  <w:style w:type="paragraph" w:styleId="Encabezado">
+  <w:style w:type="paragraph" w:styleId="Header">
     <w:name w:val="header"/>
     <w:basedOn w:val="Normal"/>
-    <w:link w:val="EncabezadoCar"/>
+    <w:link w:val="HeaderChar"/>
     <w:uiPriority w:val="99"/>
     <w:unhideWhenUsed/>
     <w:rsid w:val="00B057A5"/>
@@ -3750,17 +3983,17 @@
       <w:spacing w:after="0" w:line="240" w:lineRule="auto"/>
     </w:pPr>
   </w:style>
-  <w:style w:type="character" w:customStyle="1" w:styleId="EncabezadoCar">
-    <w:name w:val="Encabezado Car"/>
-    <w:basedOn w:val="Fuentedeprrafopredeter"/>
-    <w:link w:val="Encabezado"/>
+  <w:style w:type="character" w:customStyle="1" w:styleId="HeaderChar">
+    <w:name w:val="Header Char"/>
+    <w:basedOn w:val="DefaultParagraphFont"/>
+    <w:link w:val="Header"/>
     <w:uiPriority w:val="99"/>
     <w:rsid w:val="00B057A5"/>
   </w:style>
-  <w:style w:type="paragraph" w:styleId="Piedepgina">
+  <w:style w:type="paragraph" w:styleId="Footer">
     <w:name w:val="footer"/>
     <w:basedOn w:val="Normal"/>
-    <w:link w:val="PiedepginaCar"/>
+    <w:link w:val="FooterChar"/>
     <w:uiPriority w:val="99"/>
     <w:unhideWhenUsed/>
     <w:rsid w:val="00B057A5"/>
@@ -3772,18 +4005,18 @@
       <w:spacing w:after="0" w:line="240" w:lineRule="auto"/>
     </w:pPr>
   </w:style>
-  <w:style w:type="character" w:customStyle="1" w:styleId="PiedepginaCar">
-    <w:name w:val="Pie de página Car"/>
-    <w:basedOn w:val="Fuentedeprrafopredeter"/>
-    <w:link w:val="Piedepgina"/>
+  <w:style w:type="character" w:customStyle="1" w:styleId="FooterChar">
+    <w:name w:val="Footer Char"/>
+    <w:basedOn w:val="DefaultParagraphFont"/>
+    <w:link w:val="Footer"/>
     <w:uiPriority w:val="99"/>
     <w:rsid w:val="00B057A5"/>
   </w:style>
-  <w:style w:type="paragraph" w:styleId="Ttulo">
+  <w:style w:type="paragraph" w:styleId="Title">
     <w:name w:val="Title"/>
     <w:basedOn w:val="Normal"/>
     <w:next w:val="Normal"/>
-    <w:link w:val="TtuloCar"/>
+    <w:link w:val="TitleChar"/>
     <w:uiPriority w:val="10"/>
     <w:qFormat/>
     <w:rsid w:val="00B057A5"/>
@@ -3799,10 +4032,10 @@
       <w:szCs w:val="56"/>
     </w:rPr>
   </w:style>
-  <w:style w:type="character" w:customStyle="1" w:styleId="TtuloCar">
-    <w:name w:val="Título Car"/>
-    <w:basedOn w:val="Fuentedeprrafopredeter"/>
-    <w:link w:val="Ttulo"/>
+  <w:style w:type="character" w:customStyle="1" w:styleId="TitleChar">
+    <w:name w:val="Title Char"/>
+    <w:basedOn w:val="DefaultParagraphFont"/>
+    <w:link w:val="Title"/>
     <w:uiPriority w:val="10"/>
     <w:rsid w:val="00B057A5"/>
     <w:rPr>
@@ -3813,10 +4046,10 @@
       <w:szCs w:val="56"/>
     </w:rPr>
   </w:style>
-  <w:style w:type="character" w:customStyle="1" w:styleId="Ttulo1Car">
-    <w:name w:val="Título 1 Car"/>
-    <w:basedOn w:val="Fuentedeprrafopredeter"/>
-    <w:link w:val="Ttulo1"/>
+  <w:style w:type="character" w:customStyle="1" w:styleId="Heading1Char">
+    <w:name w:val="Heading 1 Char"/>
+    <w:basedOn w:val="DefaultParagraphFont"/>
+    <w:link w:val="Heading1"/>
     <w:uiPriority w:val="9"/>
     <w:rsid w:val="00B057A5"/>
     <w:rPr>
@@ -3825,10 +4058,10 @@
       <w:szCs w:val="32"/>
     </w:rPr>
   </w:style>
-  <w:style w:type="character" w:customStyle="1" w:styleId="Ttulo2Car">
-    <w:name w:val="Título 2 Car"/>
-    <w:basedOn w:val="Fuentedeprrafopredeter"/>
-    <w:link w:val="Ttulo2"/>
+  <w:style w:type="character" w:customStyle="1" w:styleId="Heading2Char">
+    <w:name w:val="Heading 2 Char"/>
+    <w:basedOn w:val="DefaultParagraphFont"/>
+    <w:link w:val="Heading2"/>
     <w:uiPriority w:val="9"/>
     <w:rsid w:val="00AB4696"/>
     <w:rPr>
@@ -3837,10 +4070,10 @@
       <w:szCs w:val="26"/>
     </w:rPr>
   </w:style>
-  <w:style w:type="character" w:customStyle="1" w:styleId="Ttulo3Car">
-    <w:name w:val="Título 3 Car"/>
-    <w:basedOn w:val="Fuentedeprrafopredeter"/>
-    <w:link w:val="Ttulo3"/>
+  <w:style w:type="character" w:customStyle="1" w:styleId="Heading3Char">
+    <w:name w:val="Heading 3 Char"/>
+    <w:basedOn w:val="DefaultParagraphFont"/>
+    <w:link w:val="Heading3"/>
     <w:uiPriority w:val="9"/>
     <w:rsid w:val="00B057A5"/>
     <w:rPr>
@@ -3850,10 +4083,10 @@
       <w:szCs w:val="24"/>
     </w:rPr>
   </w:style>
-  <w:style w:type="character" w:customStyle="1" w:styleId="Ttulo4Car">
-    <w:name w:val="Título 4 Car"/>
-    <w:basedOn w:val="Fuentedeprrafopredeter"/>
-    <w:link w:val="Ttulo4"/>
+  <w:style w:type="character" w:customStyle="1" w:styleId="Heading4Char">
+    <w:name w:val="Heading 4 Char"/>
+    <w:basedOn w:val="DefaultParagraphFont"/>
+    <w:link w:val="Heading4"/>
     <w:uiPriority w:val="9"/>
     <w:rsid w:val="00B057A5"/>
     <w:rPr>
@@ -3863,7 +4096,7 @@
       <w:color w:val="2E74B5" w:themeColor="accent1" w:themeShade="BF"/>
     </w:rPr>
   </w:style>
-  <w:style w:type="paragraph" w:styleId="Sinespaciado">
+  <w:style w:type="paragraph" w:styleId="NoSpacing">
     <w:name w:val="No Spacing"/>
     <w:uiPriority w:val="1"/>
     <w:qFormat/>
@@ -3872,9 +4105,9 @@
       <w:spacing w:after="0" w:line="240" w:lineRule="auto"/>
     </w:pPr>
   </w:style>
-  <w:style w:type="paragraph" w:styleId="TtuloTDC">
+  <w:style w:type="paragraph" w:styleId="TOCHeading">
     <w:name w:val="TOC Heading"/>
-    <w:basedOn w:val="Ttulo1"/>
+    <w:basedOn w:val="Heading1"/>
     <w:next w:val="Normal"/>
     <w:uiPriority w:val="39"/>
     <w:unhideWhenUsed/>
@@ -3888,7 +4121,7 @@
       <w:lang w:eastAsia="en-GB"/>
     </w:rPr>
   </w:style>
-  <w:style w:type="paragraph" w:styleId="TDC1">
+  <w:style w:type="paragraph" w:styleId="TOC1">
     <w:name w:val="toc 1"/>
     <w:basedOn w:val="Normal"/>
     <w:next w:val="Normal"/>
@@ -3900,9 +4133,9 @@
       <w:spacing w:after="100"/>
     </w:pPr>
   </w:style>
-  <w:style w:type="character" w:styleId="Hipervnculo">
+  <w:style w:type="character" w:styleId="Hyperlink">
     <w:name w:val="Hyperlink"/>
-    <w:basedOn w:val="Fuentedeprrafopredeter"/>
+    <w:basedOn w:val="DefaultParagraphFont"/>
     <w:uiPriority w:val="99"/>
     <w:unhideWhenUsed/>
     <w:rsid w:val="008E3555"/>
@@ -3911,10 +4144,10 @@
       <w:u w:val="single"/>
     </w:rPr>
   </w:style>
-  <w:style w:type="paragraph" w:styleId="Textonotapie">
+  <w:style w:type="paragraph" w:styleId="FootnoteText">
     <w:name w:val="footnote text"/>
     <w:basedOn w:val="Normal"/>
-    <w:link w:val="TextonotapieCar"/>
+    <w:link w:val="FootnoteTextChar"/>
     <w:uiPriority w:val="99"/>
     <w:semiHidden/>
     <w:unhideWhenUsed/>
@@ -3927,10 +4160,10 @@
       <w:szCs w:val="20"/>
     </w:rPr>
   </w:style>
-  <w:style w:type="character" w:customStyle="1" w:styleId="TextonotapieCar">
-    <w:name w:val="Texto nota pie Car"/>
-    <w:basedOn w:val="Fuentedeprrafopredeter"/>
-    <w:link w:val="Textonotapie"/>
+  <w:style w:type="character" w:customStyle="1" w:styleId="FootnoteTextChar">
+    <w:name w:val="Footnote Text Char"/>
+    <w:basedOn w:val="DefaultParagraphFont"/>
+    <w:link w:val="FootnoteText"/>
     <w:uiPriority w:val="99"/>
     <w:semiHidden/>
     <w:rsid w:val="00732637"/>
@@ -3939,9 +4172,9 @@
       <w:szCs w:val="20"/>
     </w:rPr>
   </w:style>
-  <w:style w:type="character" w:styleId="Refdenotaalpie">
+  <w:style w:type="character" w:styleId="FootnoteReference">
     <w:name w:val="footnote reference"/>
-    <w:basedOn w:val="Fuentedeprrafopredeter"/>
+    <w:basedOn w:val="DefaultParagraphFont"/>
     <w:uiPriority w:val="99"/>
     <w:semiHidden/>
     <w:unhideWhenUsed/>
@@ -3950,7 +4183,7 @@
       <w:vertAlign w:val="superscript"/>
     </w:rPr>
   </w:style>
-  <w:style w:type="paragraph" w:styleId="Bibliografa">
+  <w:style w:type="paragraph" w:styleId="Bibliography">
     <w:name w:val="Bibliography"/>
     <w:basedOn w:val="Normal"/>
     <w:next w:val="Normal"/>
@@ -3962,7 +4195,7 @@
       <w:ind w:left="720" w:hanging="720"/>
     </w:pPr>
   </w:style>
-  <w:style w:type="paragraph" w:styleId="TDC2">
+  <w:style w:type="paragraph" w:styleId="TOC2">
     <w:name w:val="toc 2"/>
     <w:basedOn w:val="Normal"/>
     <w:next w:val="Normal"/>
@@ -3975,7 +4208,7 @@
       <w:ind w:left="240"/>
     </w:pPr>
   </w:style>
-  <w:style w:type="paragraph" w:styleId="Prrafodelista">
+  <w:style w:type="paragraph" w:styleId="ListParagraph">
     <w:name w:val="List Paragraph"/>
     <w:basedOn w:val="Normal"/>
     <w:uiPriority w:val="34"/>
@@ -4262,7 +4495,7 @@
 </file>
 
 <file path=customXml/itemProps1.xml><?xml version="1.0" encoding="utf-8"?>
-<ds:datastoreItem xmlns:ds="http://schemas.openxmlformats.org/officeDocument/2006/customXml" ds:itemID="{C184BD8F-0415-4575-B55C-17B2890AB4A9}">
+<ds:datastoreItem xmlns:ds="http://schemas.openxmlformats.org/officeDocument/2006/customXml" ds:itemID="{964C23DE-1ABF-4036-BAA0-A44FACB050DB}">
   <ds:schemaRefs>
     <ds:schemaRef ds:uri="http://schemas.openxmlformats.org/officeDocument/2006/bibliography"/>
   </ds:schemaRefs>

</xml_diff>